<commit_message>
Started with code on esp32 for monitoring mode. Made small change to GUI to accomodate com protocol on ESP32.
</commit_message>
<xml_diff>
--- a/Commands for Termite.docx
+++ b/Commands for Termite.docx
@@ -304,25 +304,7 @@
         <w:rPr>
           <w:lang w:val="en-US"/>
         </w:rPr>
-        <w:t>#Coef2#Coef</w:t>
-      </w:r>
-      <w:r>
-        <w:rPr>
-          <w:lang w:val="en-US"/>
-        </w:rPr>
-        <w:t>3</w:t>
-      </w:r>
-      <w:r>
-        <w:rPr>
-          <w:lang w:val="en-US"/>
-        </w:rPr>
-        <w:t>#Coef</w:t>
-      </w:r>
-      <w:r>
-        <w:rPr>
-          <w:lang w:val="en-US"/>
-        </w:rPr>
-        <w:t>4#</w:t>
+        <w:t>#Coef2#Coef3#Coef4#</w:t>
       </w:r>
       <w:r>
         <w:rPr>
@@ -341,67 +323,201 @@
           <w:highlight w:val="yellow"/>
           <w:lang w:val="en-US"/>
         </w:rPr>
-        <w:t>RR#</w:t>
-      </w:r>
-      <w:r>
-        <w:rPr>
-          <w:highlight w:val="yellow"/>
-          <w:lang w:val="en-US"/>
-        </w:rPr>
-        <w:t>100</w:t>
-      </w:r>
-      <w:r>
-        <w:rPr>
-          <w:highlight w:val="yellow"/>
+        <w:t>RR#100#</w:t>
+      </w:r>
+      <w:r>
+        <w:rPr>
+          <w:highlight w:val="yellow"/>
+          <w:lang w:val="en-US"/>
+        </w:rPr>
+        <w:t>-</w:t>
+      </w:r>
+      <w:r>
+        <w:rPr>
+          <w:highlight w:val="yellow"/>
+          <w:lang w:val="en-US"/>
+        </w:rPr>
+        <w:t>200.1#0#0#</w:t>
+      </w:r>
+      <w:r>
+        <w:rPr>
+          <w:lang w:val="en-US"/>
+        </w:rPr>
+        <w:t>”</w:t>
+      </w:r>
+    </w:p>
+    <w:p>
+      <w:pPr>
+        <w:rPr>
+          <w:lang w:val="en-US"/>
+        </w:rPr>
+      </w:pPr>
+      <w:r>
+        <w:rPr>
+          <w:lang w:val="en-US"/>
+        </w:rPr>
+        <w:t xml:space="preserve">Make changes to the </w:t>
+      </w:r>
+      <w:r>
+        <w:rPr>
+          <w:lang w:val="en-US"/>
+        </w:rPr>
+        <w:t>coefficients</w:t>
+      </w:r>
+      <w:r>
+        <w:rPr>
+          <w:lang w:val="en-US"/>
+        </w:rPr>
+        <w:t xml:space="preserve"> and when ready to save, press the “Save” button.</w:t>
+      </w:r>
+    </w:p>
+    <w:p>
+      <w:pPr>
+        <w:rPr>
+          <w:lang w:val="en-US"/>
+        </w:rPr>
+      </w:pPr>
+      <w:r>
+        <w:rPr>
+          <w:lang w:val="en-US"/>
+        </w:rPr>
+        <w:t xml:space="preserve">UART from GUI to ESP: </w:t>
+      </w:r>
+      <w:r>
+        <w:rPr>
+          <w:lang w:val="en-US"/>
+        </w:rPr>
+        <w:t>“</w:t>
+      </w:r>
+      <w:r>
+        <w:rPr>
+          <w:lang w:val="en-US"/>
+        </w:rPr>
+        <w:t>C#</w:t>
+      </w:r>
+      <w:r>
+        <w:rPr>
+          <w:lang w:val="en-US"/>
+        </w:rPr>
+        <w:t>SensorIndex</w:t>
+      </w:r>
+      <w:r>
+        <w:rPr>
           <w:lang w:val="en-US"/>
         </w:rPr>
         <w:t>#</w:t>
       </w:r>
       <w:r>
         <w:rPr>
-          <w:highlight w:val="yellow"/>
-          <w:lang w:val="en-US"/>
-        </w:rPr>
-        <w:t>-</w:t>
-      </w:r>
-      <w:r>
-        <w:rPr>
-          <w:highlight w:val="yellow"/>
-          <w:lang w:val="en-US"/>
-        </w:rPr>
-        <w:t>200.1</w:t>
-      </w:r>
-      <w:r>
-        <w:rPr>
-          <w:highlight w:val="yellow"/>
+          <w:lang w:val="en-US"/>
+        </w:rPr>
+        <w:t>Coef1#Coef2#Coef3#Coef4</w:t>
+      </w:r>
+      <w:r>
+        <w:rPr>
           <w:lang w:val="en-US"/>
         </w:rPr>
         <w:t>#</w:t>
       </w:r>
       <w:r>
         <w:rPr>
-          <w:highlight w:val="yellow"/>
-          <w:lang w:val="en-US"/>
-        </w:rPr>
-        <w:t>0</w:t>
-      </w:r>
-      <w:r>
-        <w:rPr>
-          <w:highlight w:val="yellow"/>
+          <w:lang w:val="en-US"/>
+        </w:rPr>
+        <w:t>”</w:t>
+      </w:r>
+    </w:p>
+    <w:p>
+      <w:pPr>
+        <w:rPr>
+          <w:lang w:val="en-US"/>
+        </w:rPr>
+      </w:pPr>
+      <w:r>
+        <w:rPr>
+          <w:lang w:val="en-US"/>
+        </w:rPr>
+        <w:t>To read the value from the sensor, press the “Read Value” button.</w:t>
+      </w:r>
+    </w:p>
+    <w:p>
+      <w:pPr>
+        <w:rPr>
+          <w:lang w:val="en-US"/>
+        </w:rPr>
+      </w:pPr>
+      <w:r>
+        <w:rPr>
+          <w:lang w:val="en-US"/>
+        </w:rPr>
+        <w:t>UART from GUI to ESP: “</w:t>
+      </w:r>
+      <w:proofErr w:type="spellStart"/>
+      <w:r>
+        <w:rPr>
+          <w:lang w:val="en-US"/>
+        </w:rPr>
+        <w:t>S#</w:t>
+      </w:r>
+      <w:r>
+        <w:rPr>
+          <w:lang w:val="en-US"/>
+        </w:rPr>
+        <w:t>SensorIndex</w:t>
+      </w:r>
+      <w:proofErr w:type="spellEnd"/>
+      <w:r>
+        <w:rPr>
+          <w:lang w:val="en-US"/>
+        </w:rPr>
+        <w:t>”.</w:t>
+      </w:r>
+    </w:p>
+    <w:p>
+      <w:pPr>
+        <w:rPr>
+          <w:lang w:val="en-US"/>
+        </w:rPr>
+      </w:pPr>
+      <w:r>
+        <w:rPr>
+          <w:lang w:val="en-US"/>
+        </w:rPr>
+        <w:t>UART form ESP to GUI: “</w:t>
+      </w:r>
+      <w:proofErr w:type="spellStart"/>
+      <w:r>
+        <w:rPr>
+          <w:lang w:val="en-US"/>
+        </w:rPr>
+        <w:t>S</w:t>
+      </w:r>
+      <w:r>
+        <w:rPr>
+          <w:lang w:val="en-US"/>
+        </w:rPr>
+        <w:t>R#</w:t>
+      </w:r>
+      <w:r>
+        <w:rPr>
+          <w:lang w:val="en-US"/>
+        </w:rPr>
+        <w:t>Raw</w:t>
+      </w:r>
+      <w:r>
+        <w:rPr>
           <w:lang w:val="en-US"/>
         </w:rPr>
         <w:t>#</w:t>
       </w:r>
       <w:r>
         <w:rPr>
-          <w:highlight w:val="yellow"/>
-          <w:lang w:val="en-US"/>
-        </w:rPr>
-        <w:t>0</w:t>
-      </w:r>
-      <w:r>
-        <w:rPr>
-          <w:highlight w:val="yellow"/>
+          <w:lang w:val="en-US"/>
+        </w:rPr>
+        <w:t>Processed</w:t>
+      </w:r>
+      <w:proofErr w:type="spellEnd"/>
+      <w:r>
+        <w:rPr>
           <w:lang w:val="en-US"/>
         </w:rPr>
         <w:t>#</w:t>
@@ -410,6 +526,33 @@
         <w:rPr>
           <w:lang w:val="en-US"/>
         </w:rPr>
+        <w:t>” for example “</w:t>
+      </w:r>
+      <w:r>
+        <w:rPr>
+          <w:highlight w:val="yellow"/>
+          <w:lang w:val="en-US"/>
+        </w:rPr>
+        <w:t>S</w:t>
+      </w:r>
+      <w:r>
+        <w:rPr>
+          <w:highlight w:val="yellow"/>
+          <w:lang w:val="en-US"/>
+        </w:rPr>
+        <w:t>R#100#-200.1</w:t>
+      </w:r>
+      <w:r>
+        <w:rPr>
+          <w:highlight w:val="yellow"/>
+          <w:lang w:val="en-US"/>
+        </w:rPr>
+        <w:t>#</w:t>
+      </w:r>
+      <w:r>
+        <w:rPr>
+          <w:lang w:val="en-US"/>
+        </w:rPr>
         <w:t>”</w:t>
       </w:r>
     </w:p>
@@ -423,33 +566,358 @@
         <w:rPr>
           <w:lang w:val="en-US"/>
         </w:rPr>
-        <w:t xml:space="preserve">Make changes to the </w:t>
-      </w:r>
-      <w:r>
-        <w:rPr>
-          <w:lang w:val="en-US"/>
-        </w:rPr>
-        <w:t>coefficients</w:t>
-      </w:r>
-      <w:r>
-        <w:rPr>
-          <w:lang w:val="en-US"/>
-        </w:rPr>
-        <w:t xml:space="preserve"> and when ready to save, press the “Save” button.</w:t>
-      </w:r>
-    </w:p>
-    <w:p>
-      <w:pPr>
-        <w:rPr>
-          <w:lang w:val="en-US"/>
-        </w:rPr>
-      </w:pPr>
-      <w:r>
-        <w:rPr>
-          <w:lang w:val="en-US"/>
-        </w:rPr>
-        <w:t xml:space="preserve">UART from GUI to ESP: </w:t>
-      </w:r>
+        <w:t xml:space="preserve">Press the “Exit” button to return to the </w:t>
+      </w:r>
+      <w:r>
+        <w:rPr>
+          <w:lang w:val="en-US"/>
+        </w:rPr>
+        <w:t>welcome</w:t>
+      </w:r>
+      <w:r>
+        <w:rPr>
+          <w:lang w:val="en-US"/>
+        </w:rPr>
+        <w:t xml:space="preserve"> </w:t>
+      </w:r>
+      <w:r>
+        <w:rPr>
+          <w:lang w:val="en-US"/>
+        </w:rPr>
+        <w:t>screen</w:t>
+      </w:r>
+      <w:r>
+        <w:rPr>
+          <w:lang w:val="en-US"/>
+        </w:rPr>
+        <w:t>.</w:t>
+      </w:r>
+    </w:p>
+    <w:p>
+      <w:pPr>
+        <w:pStyle w:val="Heading1"/>
+        <w:rPr>
+          <w:lang w:val="en-US"/>
+        </w:rPr>
+      </w:pPr>
+      <w:r>
+        <w:rPr>
+          <w:lang w:val="en-US"/>
+        </w:rPr>
+        <w:t>Monitor Screen</w:t>
+      </w:r>
+    </w:p>
+    <w:p>
+      <w:pPr>
+        <w:rPr>
+          <w:lang w:val="en-US"/>
+        </w:rPr>
+      </w:pPr>
+      <w:r>
+        <w:rPr>
+          <w:lang w:val="en-US"/>
+        </w:rPr>
+        <w:t xml:space="preserve">Upon opening the monitor screen, the </w:t>
+      </w:r>
+      <w:proofErr w:type="gramStart"/>
+      <w:r>
+        <w:rPr>
+          <w:lang w:val="en-US"/>
+        </w:rPr>
+        <w:t xml:space="preserve">current </w:t>
+      </w:r>
+      <w:r>
+        <w:rPr>
+          <w:lang w:val="en-US"/>
+        </w:rPr>
+        <w:t>status</w:t>
+      </w:r>
+      <w:proofErr w:type="gramEnd"/>
+      <w:r>
+        <w:rPr>
+          <w:lang w:val="en-US"/>
+        </w:rPr>
+        <w:t xml:space="preserve"> of the device is retrieved.</w:t>
+      </w:r>
+    </w:p>
+    <w:p>
+      <w:pPr>
+        <w:rPr>
+          <w:lang w:val="en-US"/>
+        </w:rPr>
+      </w:pPr>
+      <w:r>
+        <w:rPr>
+          <w:lang w:val="en-US"/>
+        </w:rPr>
+        <w:t>UART from GUI to ESP: “</w:t>
+      </w:r>
+      <w:r>
+        <w:rPr>
+          <w:lang w:val="en-US"/>
+        </w:rPr>
+        <w:t>MR</w:t>
+      </w:r>
+      <w:r>
+        <w:rPr>
+          <w:lang w:val="en-US"/>
+        </w:rPr>
+        <w:t>#”</w:t>
+      </w:r>
+      <w:r>
+        <w:rPr>
+          <w:lang w:val="en-US"/>
+        </w:rPr>
+        <w:t>.</w:t>
+      </w:r>
+    </w:p>
+    <w:p>
+      <w:pPr>
+        <w:rPr>
+          <w:lang w:val="en-US"/>
+        </w:rPr>
+      </w:pPr>
+      <w:r>
+        <w:rPr>
+          <w:lang w:val="en-US"/>
+        </w:rPr>
+        <w:t>UART form ESP to GUI: “</w:t>
+      </w:r>
+      <w:proofErr w:type="spellStart"/>
+      <w:r>
+        <w:rPr>
+          <w:lang w:val="en-US"/>
+        </w:rPr>
+        <w:t>MW</w:t>
+      </w:r>
+      <w:r>
+        <w:rPr>
+          <w:lang w:val="en-US"/>
+        </w:rPr>
+        <w:t>#Date</w:t>
+      </w:r>
+      <w:r>
+        <w:rPr>
+          <w:lang w:val="en-US"/>
+        </w:rPr>
+        <w:t>And</w:t>
+      </w:r>
+      <w:r>
+        <w:rPr>
+          <w:lang w:val="en-US"/>
+        </w:rPr>
+        <w:t>Time#Battery#SDStatus#SDCapacity#SDUsed#SDUsed</w:t>
+      </w:r>
+      <w:proofErr w:type="spellEnd"/>
+      <w:r>
+        <w:rPr>
+          <w:lang w:val="en-US"/>
+        </w:rPr>
+        <w:t>%</w:t>
+      </w:r>
+      <w:r>
+        <w:rPr>
+          <w:lang w:val="en-US"/>
+        </w:rPr>
+        <w:t>#</w:t>
+      </w:r>
+      <w:r>
+        <w:rPr>
+          <w:lang w:val="en-US"/>
+        </w:rPr>
+        <w:t>”</w:t>
+      </w:r>
+      <w:r>
+        <w:rPr>
+          <w:lang w:val="en-US"/>
+        </w:rPr>
+        <w:t xml:space="preserve"> for example “</w:t>
+      </w:r>
+      <w:r>
+        <w:rPr>
+          <w:highlight w:val="yellow"/>
+          <w:lang w:val="en-US"/>
+        </w:rPr>
+        <w:t>MW#2023/08/22 16:42#100%#Mounted#16GB#1GB#1%#8#1#</w:t>
+      </w:r>
+      <w:r>
+        <w:rPr>
+          <w:lang w:val="en-US"/>
+        </w:rPr>
+        <w:t>”</w:t>
+      </w:r>
+    </w:p>
+    <w:p>
+      <w:pPr>
+        <w:rPr>
+          <w:lang w:val="en-US"/>
+        </w:rPr>
+      </w:pPr>
+      <w:r>
+        <w:rPr>
+          <w:lang w:val="en-US"/>
+        </w:rPr>
+        <w:t>The monitor screen will update every 10 seconds.</w:t>
+      </w:r>
+    </w:p>
+    <w:p>
+      <w:pPr>
+        <w:rPr>
+          <w:lang w:val="en-US"/>
+        </w:rPr>
+      </w:pPr>
+      <w:r>
+        <w:rPr>
+          <w:lang w:val="en-US"/>
+        </w:rPr>
+        <w:t xml:space="preserve">Press the “Exit” button to return to the </w:t>
+      </w:r>
+      <w:r>
+        <w:rPr>
+          <w:lang w:val="en-US"/>
+        </w:rPr>
+        <w:t xml:space="preserve">welcome </w:t>
+      </w:r>
+      <w:r>
+        <w:rPr>
+          <w:lang w:val="en-US"/>
+        </w:rPr>
+        <w:t>screen.</w:t>
+      </w:r>
+    </w:p>
+    <w:p>
+      <w:pPr>
+        <w:pStyle w:val="Heading1"/>
+        <w:rPr>
+          <w:lang w:val="en-US"/>
+        </w:rPr>
+      </w:pPr>
+      <w:r>
+        <w:rPr>
+          <w:lang w:val="en-US"/>
+        </w:rPr>
+        <w:t>Data</w:t>
+      </w:r>
+      <w:r>
+        <w:rPr>
+          <w:lang w:val="en-US"/>
+        </w:rPr>
+        <w:t xml:space="preserve"> Screen</w:t>
+      </w:r>
+    </w:p>
+    <w:p>
+      <w:pPr>
+        <w:rPr>
+          <w:lang w:val="en-US"/>
+        </w:rPr>
+      </w:pPr>
+      <w:r>
+        <w:rPr>
+          <w:lang w:val="en-US"/>
+        </w:rPr>
+        <w:t xml:space="preserve">Upon opening the data screen, the current </w:t>
+      </w:r>
+      <w:r>
+        <w:rPr>
+          <w:lang w:val="en-US"/>
+        </w:rPr>
+        <w:t xml:space="preserve">data </w:t>
+      </w:r>
+      <w:r>
+        <w:rPr>
+          <w:lang w:val="en-US"/>
+        </w:rPr>
+        <w:t xml:space="preserve">files </w:t>
+      </w:r>
+      <w:r>
+        <w:rPr>
+          <w:lang w:val="en-US"/>
+        </w:rPr>
+        <w:t xml:space="preserve">from </w:t>
+      </w:r>
+      <w:r>
+        <w:rPr>
+          <w:lang w:val="en-US"/>
+        </w:rPr>
+        <w:t xml:space="preserve">the device </w:t>
+      </w:r>
+      <w:r>
+        <w:rPr>
+          <w:lang w:val="en-US"/>
+        </w:rPr>
+        <w:t xml:space="preserve">are </w:t>
+      </w:r>
+      <w:r>
+        <w:rPr>
+          <w:lang w:val="en-US"/>
+        </w:rPr>
+        <w:t>retrieved.</w:t>
+      </w:r>
+    </w:p>
+    <w:p>
+      <w:pPr>
+        <w:rPr>
+          <w:lang w:val="en-US"/>
+        </w:rPr>
+      </w:pPr>
+      <w:r>
+        <w:rPr>
+          <w:lang w:val="en-US"/>
+        </w:rPr>
+        <w:lastRenderedPageBreak/>
+        <w:t>To refresh the data files list, press the “scan” button.</w:t>
+      </w:r>
+    </w:p>
+    <w:p>
+      <w:pPr>
+        <w:rPr>
+          <w:lang w:val="en-US"/>
+        </w:rPr>
+      </w:pPr>
+      <w:r>
+        <w:rPr>
+          <w:lang w:val="en-US"/>
+        </w:rPr>
+        <w:t>UART from GUI to ESP: “</w:t>
+      </w:r>
+      <w:r>
+        <w:rPr>
+          <w:lang w:val="en-US"/>
+        </w:rPr>
+        <w:t>F</w:t>
+      </w:r>
+      <w:r>
+        <w:rPr>
+          <w:lang w:val="en-US"/>
+        </w:rPr>
+        <w:t>R#</w:t>
+      </w:r>
+      <w:r>
+        <w:rPr>
+          <w:lang w:val="en-US"/>
+        </w:rPr>
+        <w:t>”.</w:t>
+      </w:r>
+    </w:p>
+    <w:p>
+      <w:pPr>
+        <w:rPr>
+          <w:lang w:val="en-US"/>
+        </w:rPr>
+      </w:pPr>
+      <w:r>
+        <w:rPr>
+          <w:lang w:val="en-US"/>
+        </w:rPr>
+        <w:t xml:space="preserve">UART form ESP to GUI: </w:t>
+      </w:r>
+    </w:p>
+    <w:p>
+      <w:pPr>
+        <w:rPr>
+          <w:lang w:val="en-US"/>
+        </w:rPr>
+      </w:pPr>
       <w:r>
         <w:rPr>
           <w:lang w:val="en-US"/>
@@ -460,13 +928,7 @@
         <w:rPr>
           <w:lang w:val="en-US"/>
         </w:rPr>
-        <w:t>C#</w:t>
-      </w:r>
-      <w:r>
-        <w:rPr>
-          <w:lang w:val="en-US"/>
-        </w:rPr>
-        <w:t>SensorIndex</w:t>
+        <w:t>FW</w:t>
       </w:r>
       <w:r>
         <w:rPr>
@@ -478,7 +940,7 @@
         <w:rPr>
           <w:lang w:val="en-US"/>
         </w:rPr>
-        <w:t>Coef1#Coef2#Coef3#Coef4</w:t>
+        <w:t>File1</w:t>
       </w:r>
       <w:r>
         <w:rPr>
@@ -490,6 +952,94 @@
         <w:rPr>
           <w:lang w:val="en-US"/>
         </w:rPr>
+        <w:t>File2</w:t>
+      </w:r>
+      <w:r>
+        <w:rPr>
+          <w:lang w:val="en-US"/>
+        </w:rPr>
+        <w:t>#</w:t>
+      </w:r>
+      <w:r>
+        <w:rPr>
+          <w:lang w:val="en-US"/>
+        </w:rPr>
+        <w:t>...........#</w:t>
+      </w:r>
+      <w:r>
+        <w:rPr>
+          <w:lang w:val="en-US"/>
+        </w:rPr>
+        <w:t>” for example “</w:t>
+      </w:r>
+      <w:r>
+        <w:rPr>
+          <w:highlight w:val="yellow"/>
+          <w:lang w:val="en-US"/>
+        </w:rPr>
+        <w:t>FW</w:t>
+      </w:r>
+      <w:r>
+        <w:rPr>
+          <w:highlight w:val="yellow"/>
+          <w:lang w:val="en-US"/>
+        </w:rPr>
+        <w:t>#</w:t>
+      </w:r>
+      <w:r>
+        <w:rPr>
+          <w:highlight w:val="yellow"/>
+          <w:lang w:val="en-US"/>
+        </w:rPr>
+        <w:t>Test.txt</w:t>
+      </w:r>
+      <w:r>
+        <w:rPr>
+          <w:highlight w:val="yellow"/>
+          <w:lang w:val="en-US"/>
+        </w:rPr>
+        <w:t>#</w:t>
+      </w:r>
+      <w:r>
+        <w:rPr>
+          <w:highlight w:val="yellow"/>
+          <w:lang w:val="en-US"/>
+        </w:rPr>
+        <w:t>Hello</w:t>
+      </w:r>
+      <w:r>
+        <w:rPr>
+          <w:highlight w:val="yellow"/>
+          <w:lang w:val="en-US"/>
+        </w:rPr>
+        <w:t>.txt</w:t>
+      </w:r>
+      <w:r>
+        <w:rPr>
+          <w:highlight w:val="yellow"/>
+          <w:lang w:val="en-US"/>
+        </w:rPr>
+        <w:t>#</w:t>
+      </w:r>
+      <w:r>
+        <w:rPr>
+          <w:highlight w:val="yellow"/>
+          <w:lang w:val="en-US"/>
+        </w:rPr>
+        <w:t>SamplingData.txt</w:t>
+      </w:r>
+      <w:r>
+        <w:rPr>
+          <w:highlight w:val="yellow"/>
+          <w:lang w:val="en-US"/>
+        </w:rPr>
+        <w:t>#</w:t>
+      </w:r>
+      <w:r>
+        <w:rPr>
+          <w:highlight w:val="yellow"/>
+          <w:lang w:val="en-US"/>
+        </w:rPr>
         <w:t>”</w:t>
       </w:r>
     </w:p>
@@ -503,7 +1053,32 @@
         <w:rPr>
           <w:lang w:val="en-US"/>
         </w:rPr>
-        <w:t>To read the value from the sensor, press the “Read Value” button.</w:t>
+        <w:t xml:space="preserve">Select the appropriate file name from the </w:t>
+      </w:r>
+      <w:r>
+        <w:rPr>
+          <w:lang w:val="en-US"/>
+        </w:rPr>
+        <w:t>drop-down</w:t>
+      </w:r>
+      <w:r>
+        <w:rPr>
+          <w:lang w:val="en-US"/>
+        </w:rPr>
+        <w:t xml:space="preserve"> menu.</w:t>
+      </w:r>
+    </w:p>
+    <w:p>
+      <w:pPr>
+        <w:rPr>
+          <w:lang w:val="en-US"/>
+        </w:rPr>
+      </w:pPr>
+      <w:r>
+        <w:rPr>
+          <w:lang w:val="en-US"/>
+        </w:rPr>
+        <w:t>Press the “Read File” button.</w:t>
       </w:r>
     </w:p>
     <w:p>
@@ -523,20 +1098,56 @@
         <w:rPr>
           <w:lang w:val="en-US"/>
         </w:rPr>
-        <w:t>S#</w:t>
-      </w:r>
-      <w:r>
-        <w:rPr>
-          <w:lang w:val="en-US"/>
-        </w:rPr>
-        <w:t>SensorIndex</w:t>
+        <w:t>DR#textFileName</w:t>
       </w:r>
       <w:proofErr w:type="spellEnd"/>
       <w:r>
         <w:rPr>
           <w:lang w:val="en-US"/>
         </w:rPr>
-        <w:t>”.</w:t>
+        <w:t>#</w:t>
+      </w:r>
+      <w:r>
+        <w:rPr>
+          <w:lang w:val="en-US"/>
+        </w:rPr>
+        <w:t>”</w:t>
+      </w:r>
+      <w:r>
+        <w:rPr>
+          <w:lang w:val="en-US"/>
+        </w:rPr>
+        <w:t xml:space="preserve"> for example “</w:t>
+      </w:r>
+      <w:r>
+        <w:rPr>
+          <w:lang w:val="en-US"/>
+        </w:rPr>
+        <w:t>DR#</w:t>
+      </w:r>
+      <w:r>
+        <w:rPr>
+          <w:lang w:val="en-US"/>
+        </w:rPr>
+        <w:t>Test.txt</w:t>
+      </w:r>
+      <w:r>
+        <w:rPr>
+          <w:lang w:val="en-US"/>
+        </w:rPr>
+        <w:t>#</w:t>
+      </w:r>
+      <w:r>
+        <w:rPr>
+          <w:lang w:val="en-US"/>
+        </w:rPr>
+        <w:t>”</w:t>
+      </w:r>
+      <w:r>
+        <w:rPr>
+          <w:lang w:val="en-US"/>
+        </w:rPr>
+        <w:t>.</w:t>
       </w:r>
     </w:p>
     <w:p>
@@ -551,63 +1162,101 @@
         </w:rPr>
         <w:t>UART form ESP to GUI: “</w:t>
       </w:r>
+      <w:r>
+        <w:rPr>
+          <w:lang w:val="en-US"/>
+        </w:rPr>
+        <w:t>DW</w:t>
+      </w:r>
+      <w:r>
+        <w:rPr>
+          <w:lang w:val="en-US"/>
+        </w:rPr>
+        <w:t>#</w:t>
+      </w:r>
+      <w:r>
+        <w:rPr>
+          <w:lang w:val="en-US"/>
+        </w:rPr>
+        <w:t>Line1</w:t>
+      </w:r>
+      <w:r>
+        <w:rPr>
+          <w:lang w:val="en-US"/>
+        </w:rPr>
+        <w:t>#</w:t>
+      </w:r>
+      <w:r>
+        <w:rPr>
+          <w:lang w:val="en-US"/>
+        </w:rPr>
+        <w:t>Line2#......#</w:t>
+      </w:r>
+      <w:r>
+        <w:rPr>
+          <w:lang w:val="en-US"/>
+        </w:rPr>
+        <w:t>” for example “</w:t>
+      </w:r>
       <w:proofErr w:type="spellStart"/>
       <w:r>
         <w:rPr>
-          <w:lang w:val="en-US"/>
-        </w:rPr>
-        <w:t>S</w:t>
-      </w:r>
-      <w:r>
-        <w:rPr>
-          <w:lang w:val="en-US"/>
-        </w:rPr>
-        <w:t>R#</w:t>
-      </w:r>
-      <w:r>
-        <w:rPr>
-          <w:lang w:val="en-US"/>
-        </w:rPr>
-        <w:t>Raw</w:t>
-      </w:r>
-      <w:r>
-        <w:rPr>
+          <w:highlight w:val="yellow"/>
+          <w:lang w:val="en-US"/>
+        </w:rPr>
+        <w:t>D</w:t>
+      </w:r>
+      <w:r>
+        <w:rPr>
+          <w:highlight w:val="yellow"/>
+          <w:lang w:val="en-US"/>
+        </w:rPr>
+        <w:t>W</w:t>
+      </w:r>
+      <w:r>
+        <w:rPr>
+          <w:highlight w:val="yellow"/>
           <w:lang w:val="en-US"/>
         </w:rPr>
         <w:t>#</w:t>
       </w:r>
       <w:r>
         <w:rPr>
-          <w:lang w:val="en-US"/>
-        </w:rPr>
-        <w:t>Processed</w:t>
+          <w:highlight w:val="yellow"/>
+          <w:lang w:val="en-US"/>
+        </w:rPr>
+        <w:t>This</w:t>
       </w:r>
       <w:proofErr w:type="spellEnd"/>
       <w:r>
         <w:rPr>
+          <w:highlight w:val="yellow"/>
+          <w:lang w:val="en-US"/>
+        </w:rPr>
+        <w:t xml:space="preserve"> is line </w:t>
+      </w:r>
+      <w:proofErr w:type="gramStart"/>
+      <w:r>
+        <w:rPr>
+          <w:highlight w:val="yellow"/>
+          <w:lang w:val="en-US"/>
+        </w:rPr>
+        <w:t>1.</w:t>
+      </w:r>
+      <w:r>
+        <w:rPr>
+          <w:highlight w:val="yellow"/>
           <w:lang w:val="en-US"/>
         </w:rPr>
         <w:t>#</w:t>
       </w:r>
-      <w:r>
-        <w:rPr>
-          <w:lang w:val="en-US"/>
-        </w:rPr>
-        <w:t>” for example “</w:t>
-      </w:r>
-      <w:r>
-        <w:rPr>
-          <w:highlight w:val="yellow"/>
-          <w:lang w:val="en-US"/>
-        </w:rPr>
-        <w:t>S</w:t>
-      </w:r>
-      <w:r>
-        <w:rPr>
-          <w:highlight w:val="yellow"/>
-          <w:lang w:val="en-US"/>
-        </w:rPr>
-        <w:t>R#100#-200.1</w:t>
+      <w:proofErr w:type="gramEnd"/>
+      <w:r>
+        <w:rPr>
+          <w:highlight w:val="yellow"/>
+          <w:lang w:val="en-US"/>
+        </w:rPr>
+        <w:t>This is line 2.</w:t>
       </w:r>
       <w:r>
         <w:rPr>
@@ -633,25 +1282,206 @@
         <w:rPr>
           <w:lang w:val="en-US"/>
         </w:rPr>
-        <w:t xml:space="preserve">Press the “Exit” button to return to the </w:t>
-      </w:r>
-      <w:r>
-        <w:rPr>
-          <w:lang w:val="en-US"/>
-        </w:rPr>
-        <w:t>welcome</w:t>
-      </w:r>
-      <w:r>
-        <w:rPr>
-          <w:lang w:val="en-US"/>
-        </w:rPr>
-        <w:t xml:space="preserve"> </w:t>
-      </w:r>
-      <w:r>
-        <w:rPr>
-          <w:lang w:val="en-US"/>
-        </w:rPr>
-        <w:t>screen</w:t>
+        <w:t xml:space="preserve">Press </w:t>
+      </w:r>
+      <w:r>
+        <w:rPr>
+          <w:lang w:val="en-US"/>
+        </w:rPr>
+        <w:t>the “</w:t>
+      </w:r>
+      <w:r>
+        <w:rPr>
+          <w:lang w:val="en-US"/>
+        </w:rPr>
+        <w:t>Download” button to save the data to your laptop.</w:t>
+      </w:r>
+    </w:p>
+    <w:p>
+      <w:pPr>
+        <w:pStyle w:val="Heading1"/>
+        <w:rPr>
+          <w:lang w:val="en-US"/>
+        </w:rPr>
+      </w:pPr>
+      <w:r>
+        <w:rPr>
+          <w:lang w:val="en-US"/>
+        </w:rPr>
+        <w:t>Configure Screen</w:t>
+      </w:r>
+    </w:p>
+    <w:p>
+      <w:pPr>
+        <w:rPr>
+          <w:lang w:val="en-US"/>
+        </w:rPr>
+      </w:pPr>
+      <w:r>
+        <w:rPr>
+          <w:lang w:val="en-US"/>
+        </w:rPr>
+        <w:t xml:space="preserve">Upon opening the configure screen, the </w:t>
+      </w:r>
+      <w:r>
+        <w:rPr>
+          <w:lang w:val="en-US"/>
+        </w:rPr>
+        <w:t>configuration settings are retrieved.</w:t>
+      </w:r>
+    </w:p>
+    <w:p>
+      <w:pPr>
+        <w:rPr>
+          <w:lang w:val="en-US"/>
+        </w:rPr>
+      </w:pPr>
+      <w:r>
+        <w:rPr>
+          <w:lang w:val="en-US"/>
+        </w:rPr>
+        <w:t>UART from GUI to ESP: “CR#”.</w:t>
+      </w:r>
+    </w:p>
+    <w:p>
+      <w:pPr>
+        <w:rPr>
+          <w:lang w:val="en-US"/>
+        </w:rPr>
+      </w:pPr>
+      <w:r>
+        <w:rPr>
+          <w:lang w:val="en-US"/>
+        </w:rPr>
+        <w:t>UART form ESP to GUI: “</w:t>
+      </w:r>
+      <w:proofErr w:type="spellStart"/>
+      <w:r>
+        <w:rPr>
+          <w:lang w:val="en-US"/>
+        </w:rPr>
+        <w:t>CW#FileName#Date#Location#SampleCount#Interval</w:t>
+      </w:r>
+      <w:proofErr w:type="spellEnd"/>
+      <w:r>
+        <w:rPr>
+          <w:lang w:val="en-US"/>
+        </w:rPr>
+        <w:t>#</w:t>
+      </w:r>
+      <w:r>
+        <w:rPr>
+          <w:lang w:val="en-US"/>
+        </w:rPr>
+        <w:t xml:space="preserve">” </w:t>
+      </w:r>
+      <w:r>
+        <w:rPr>
+          <w:lang w:val="en-US"/>
+        </w:rPr>
+        <w:t xml:space="preserve">for example </w:t>
+      </w:r>
+      <w:r>
+        <w:rPr>
+          <w:lang w:val="en-US"/>
+        </w:rPr>
+        <w:t>“</w:t>
+      </w:r>
+      <w:r>
+        <w:rPr>
+          <w:highlight w:val="yellow"/>
+          <w:lang w:val="en-US"/>
+        </w:rPr>
+        <w:t>CW#</w:t>
+      </w:r>
+      <w:r>
+        <w:rPr>
+          <w:highlight w:val="yellow"/>
+          <w:lang w:val="en-US"/>
+        </w:rPr>
+        <w:t>Test</w:t>
+      </w:r>
+      <w:r>
+        <w:rPr>
+          <w:highlight w:val="yellow"/>
+          <w:lang w:val="en-US"/>
+        </w:rPr>
+        <w:t>.txt#</w:t>
+      </w:r>
+      <w:r>
+        <w:rPr>
+          <w:highlight w:val="yellow"/>
+          <w:lang w:val="en-US"/>
+        </w:rPr>
+        <w:t>28</w:t>
+      </w:r>
+      <w:r>
+        <w:rPr>
+          <w:highlight w:val="yellow"/>
+          <w:lang w:val="en-US"/>
+        </w:rPr>
+        <w:t>/0</w:t>
+      </w:r>
+      <w:r>
+        <w:rPr>
+          <w:highlight w:val="yellow"/>
+          <w:lang w:val="en-US"/>
+        </w:rPr>
+        <w:t>8</w:t>
+      </w:r>
+      <w:r>
+        <w:rPr>
+          <w:highlight w:val="yellow"/>
+          <w:lang w:val="en-US"/>
+        </w:rPr>
+        <w:t>/</w:t>
+      </w:r>
+      <w:r>
+        <w:rPr>
+          <w:highlight w:val="yellow"/>
+          <w:lang w:val="en-US"/>
+        </w:rPr>
+        <w:t>2023</w:t>
+      </w:r>
+      <w:r>
+        <w:rPr>
+          <w:highlight w:val="yellow"/>
+          <w:lang w:val="en-US"/>
+        </w:rPr>
+        <w:t>#</w:t>
+      </w:r>
+      <w:r>
+        <w:rPr>
+          <w:highlight w:val="yellow"/>
+          <w:lang w:val="en-US"/>
+        </w:rPr>
+        <w:t>Stellenbosch</w:t>
+      </w:r>
+      <w:r>
+        <w:rPr>
+          <w:highlight w:val="yellow"/>
+          <w:lang w:val="en-US"/>
+        </w:rPr>
+        <w:t>#4#360#</w:t>
+      </w:r>
+      <w:r>
+        <w:rPr>
+          <w:lang w:val="en-US"/>
+        </w:rPr>
+        <w:t>”</w:t>
+      </w:r>
+    </w:p>
+    <w:p>
+      <w:pPr>
+        <w:rPr>
+          <w:lang w:val="en-US"/>
+        </w:rPr>
+      </w:pPr>
+      <w:r>
+        <w:rPr>
+          <w:lang w:val="en-US"/>
+        </w:rPr>
+        <w:t>Press the “Pull Config” button to retrieve the current configuration from the ESP</w:t>
       </w:r>
       <w:r>
         <w:rPr>
@@ -662,35 +1492,151 @@
     </w:p>
     <w:p>
       <w:pPr>
-        <w:pStyle w:val="Heading1"/>
-        <w:rPr>
-          <w:lang w:val="en-US"/>
-        </w:rPr>
-      </w:pPr>
-      <w:r>
-        <w:rPr>
-          <w:lang w:val="en-US"/>
-        </w:rPr>
-        <w:t>Monitor Screen</w:t>
-      </w:r>
-    </w:p>
-    <w:p>
-      <w:pPr>
-        <w:rPr>
-          <w:lang w:val="en-US"/>
-        </w:rPr>
-      </w:pPr>
-      <w:r>
-        <w:rPr>
-          <w:lang w:val="en-US"/>
-        </w:rPr>
-        <w:t xml:space="preserve">Upon opening the monitor screen, the current </w:t>
-      </w:r>
-      <w:r>
-        <w:rPr>
-          <w:lang w:val="en-US"/>
-        </w:rPr>
-        <w:t>status of the device is retrieved.</w:t>
+        <w:rPr>
+          <w:lang w:val="en-US"/>
+        </w:rPr>
+      </w:pPr>
+      <w:r>
+        <w:rPr>
+          <w:lang w:val="en-US"/>
+        </w:rPr>
+        <w:t>UART from GUI to ESP: “CR#”.</w:t>
+      </w:r>
+    </w:p>
+    <w:p>
+      <w:pPr>
+        <w:rPr>
+          <w:lang w:val="en-US"/>
+        </w:rPr>
+      </w:pPr>
+      <w:r>
+        <w:rPr>
+          <w:lang w:val="en-US"/>
+        </w:rPr>
+        <w:t>UART form ESP to GUI: “</w:t>
+      </w:r>
+      <w:proofErr w:type="spellStart"/>
+      <w:r>
+        <w:rPr>
+          <w:lang w:val="en-US"/>
+        </w:rPr>
+        <w:t>CW#FileName#Date#Location#SampleCount#Interval</w:t>
+      </w:r>
+      <w:proofErr w:type="spellEnd"/>
+      <w:r>
+        <w:rPr>
+          <w:lang w:val="en-US"/>
+        </w:rPr>
+        <w:t>#” for example “</w:t>
+      </w:r>
+      <w:r>
+        <w:rPr>
+          <w:highlight w:val="yellow"/>
+          <w:lang w:val="en-US"/>
+        </w:rPr>
+        <w:t>CW#</w:t>
+      </w:r>
+      <w:r>
+        <w:rPr>
+          <w:highlight w:val="yellow"/>
+          <w:lang w:val="en-US"/>
+        </w:rPr>
+        <w:t>Test</w:t>
+      </w:r>
+      <w:r>
+        <w:rPr>
+          <w:highlight w:val="yellow"/>
+          <w:lang w:val="en-US"/>
+        </w:rPr>
+        <w:t>.txt#</w:t>
+      </w:r>
+      <w:r>
+        <w:rPr>
+          <w:highlight w:val="yellow"/>
+          <w:lang w:val="en-US"/>
+        </w:rPr>
+        <w:t>28</w:t>
+      </w:r>
+      <w:r>
+        <w:rPr>
+          <w:highlight w:val="yellow"/>
+          <w:lang w:val="en-US"/>
+        </w:rPr>
+        <w:t>/0</w:t>
+      </w:r>
+      <w:r>
+        <w:rPr>
+          <w:highlight w:val="yellow"/>
+          <w:lang w:val="en-US"/>
+        </w:rPr>
+        <w:t>8</w:t>
+      </w:r>
+      <w:r>
+        <w:rPr>
+          <w:highlight w:val="yellow"/>
+          <w:lang w:val="en-US"/>
+        </w:rPr>
+        <w:t>/</w:t>
+      </w:r>
+      <w:r>
+        <w:rPr>
+          <w:highlight w:val="yellow"/>
+          <w:lang w:val="en-US"/>
+        </w:rPr>
+        <w:t>2023</w:t>
+      </w:r>
+      <w:r>
+        <w:rPr>
+          <w:highlight w:val="yellow"/>
+          <w:lang w:val="en-US"/>
+        </w:rPr>
+        <w:t>#</w:t>
+      </w:r>
+      <w:r>
+        <w:rPr>
+          <w:highlight w:val="yellow"/>
+          <w:lang w:val="en-US"/>
+        </w:rPr>
+        <w:t>Stellenbosch</w:t>
+      </w:r>
+      <w:r>
+        <w:rPr>
+          <w:highlight w:val="yellow"/>
+          <w:lang w:val="en-US"/>
+        </w:rPr>
+        <w:t>#4#360#</w:t>
+      </w:r>
+      <w:r>
+        <w:rPr>
+          <w:lang w:val="en-US"/>
+        </w:rPr>
+        <w:t>”</w:t>
+      </w:r>
+    </w:p>
+    <w:p>
+      <w:pPr>
+        <w:rPr>
+          <w:lang w:val="en-US"/>
+        </w:rPr>
+      </w:pPr>
+      <w:r>
+        <w:rPr>
+          <w:lang w:val="en-US"/>
+        </w:rPr>
+        <w:t>To restore the default configurations, press the “Restore button”.</w:t>
+      </w:r>
+    </w:p>
+    <w:p>
+      <w:pPr>
+        <w:rPr>
+          <w:lang w:val="en-US"/>
+        </w:rPr>
+      </w:pPr>
+      <w:r>
+        <w:rPr>
+          <w:lang w:val="en-US"/>
+        </w:rPr>
+        <w:t>To save the current configurations, press the "Save” button.</w:t>
       </w:r>
     </w:p>
     <w:p>
@@ -705,506 +1651,18 @@
         </w:rPr>
         <w:t>UART from GUI to ESP: “</w:t>
       </w:r>
-      <w:r>
-        <w:rPr>
-          <w:lang w:val="en-US"/>
-        </w:rPr>
-        <w:t>MR</w:t>
-      </w:r>
-      <w:r>
-        <w:rPr>
-          <w:lang w:val="en-US"/>
-        </w:rPr>
-        <w:t>#”</w:t>
-      </w:r>
-      <w:r>
-        <w:rPr>
-          <w:lang w:val="en-US"/>
-        </w:rPr>
-        <w:t>.</w:t>
-      </w:r>
-    </w:p>
-    <w:p>
-      <w:pPr>
-        <w:rPr>
-          <w:lang w:val="en-US"/>
-        </w:rPr>
-      </w:pPr>
-      <w:r>
-        <w:rPr>
-          <w:lang w:val="en-US"/>
-        </w:rPr>
-        <w:t>UART form ESP to GUI: “</w:t>
-      </w:r>
       <w:proofErr w:type="spellStart"/>
       <w:r>
         <w:rPr>
           <w:lang w:val="en-US"/>
         </w:rPr>
-        <w:t>MW</w:t>
-      </w:r>
-      <w:r>
-        <w:rPr>
-          <w:lang w:val="en-US"/>
-        </w:rPr>
-        <w:t>#Date#Time#Battery#SDStatus#SDCapacity#SDUsed#SDUsed</w:t>
-      </w:r>
-      <w:proofErr w:type="spellEnd"/>
-      <w:r>
-        <w:rPr>
-          <w:lang w:val="en-US"/>
-        </w:rPr>
-        <w:t>#</w:t>
-      </w:r>
-      <w:r>
-        <w:rPr>
-          <w:lang w:val="en-US"/>
-        </w:rPr>
-        <w:t>”</w:t>
-      </w:r>
-      <w:r>
-        <w:rPr>
-          <w:lang w:val="en-US"/>
-        </w:rPr>
-        <w:t xml:space="preserve"> for example “</w:t>
-      </w:r>
-      <w:r>
-        <w:rPr>
-          <w:highlight w:val="yellow"/>
-          <w:lang w:val="en-US"/>
-        </w:rPr>
-        <w:t>MW#2023/08/22 16:42#100%#Mounted#16GB#1GB#1%#8#1#</w:t>
-      </w:r>
-      <w:r>
-        <w:rPr>
-          <w:lang w:val="en-US"/>
-        </w:rPr>
-        <w:t>”</w:t>
-      </w:r>
-    </w:p>
-    <w:p>
-      <w:pPr>
-        <w:rPr>
-          <w:lang w:val="en-US"/>
-        </w:rPr>
-      </w:pPr>
-      <w:r>
-        <w:rPr>
-          <w:lang w:val="en-US"/>
-        </w:rPr>
-        <w:t>The monitor screen will update every 10 seconds.</w:t>
-      </w:r>
-    </w:p>
-    <w:p>
-      <w:pPr>
-        <w:rPr>
-          <w:lang w:val="en-US"/>
-        </w:rPr>
-      </w:pPr>
-      <w:r>
-        <w:rPr>
-          <w:lang w:val="en-US"/>
-        </w:rPr>
-        <w:t xml:space="preserve">Press the “Exit” button to return to the </w:t>
-      </w:r>
-      <w:r>
-        <w:rPr>
-          <w:lang w:val="en-US"/>
-        </w:rPr>
-        <w:t xml:space="preserve">welcome </w:t>
-      </w:r>
-      <w:r>
-        <w:rPr>
-          <w:lang w:val="en-US"/>
-        </w:rPr>
-        <w:t>screen.</w:t>
-      </w:r>
-    </w:p>
-    <w:p>
-      <w:pPr>
-        <w:pStyle w:val="Heading1"/>
-        <w:rPr>
-          <w:lang w:val="en-US"/>
-        </w:rPr>
-      </w:pPr>
-      <w:r>
-        <w:rPr>
-          <w:lang w:val="en-US"/>
-        </w:rPr>
-        <w:t>Configure Screen</w:t>
-      </w:r>
-    </w:p>
-    <w:p>
-      <w:pPr>
-        <w:rPr>
-          <w:lang w:val="en-US"/>
-        </w:rPr>
-      </w:pPr>
-      <w:r>
-        <w:rPr>
-          <w:lang w:val="en-US"/>
-        </w:rPr>
-        <w:t xml:space="preserve">Upon opening the configure screen, the </w:t>
-      </w:r>
-      <w:r>
-        <w:rPr>
-          <w:lang w:val="en-US"/>
-        </w:rPr>
-        <w:t>configuration settings are retrieved.</w:t>
-      </w:r>
-    </w:p>
-    <w:p>
-      <w:pPr>
-        <w:rPr>
-          <w:lang w:val="en-US"/>
-        </w:rPr>
-      </w:pPr>
-      <w:r>
-        <w:rPr>
-          <w:lang w:val="en-US"/>
-        </w:rPr>
-        <w:lastRenderedPageBreak/>
-        <w:t>UART from GUI to ESP: “</w:t>
-      </w:r>
-      <w:r>
-        <w:rPr>
-          <w:lang w:val="en-US"/>
-        </w:rPr>
-        <w:t>CR</w:t>
-      </w:r>
-      <w:r>
-        <w:rPr>
-          <w:lang w:val="en-US"/>
-        </w:rPr>
-        <w:t>#”.</w:t>
-      </w:r>
-    </w:p>
-    <w:p>
-      <w:pPr>
-        <w:rPr>
-          <w:lang w:val="en-US"/>
-        </w:rPr>
-      </w:pPr>
-      <w:r>
-        <w:rPr>
-          <w:lang w:val="en-US"/>
-        </w:rPr>
-        <w:t>UART form ESP to GUI: “</w:t>
-      </w:r>
-      <w:proofErr w:type="spellStart"/>
-      <w:r>
-        <w:rPr>
-          <w:lang w:val="en-US"/>
-        </w:rPr>
-        <w:t>CW#FileName#Date#Location#SampleCount#Interval</w:t>
-      </w:r>
-      <w:proofErr w:type="spellEnd"/>
-      <w:r>
-        <w:rPr>
-          <w:lang w:val="en-US"/>
-        </w:rPr>
-        <w:t>#</w:t>
-      </w:r>
-      <w:r>
-        <w:rPr>
-          <w:lang w:val="en-US"/>
-        </w:rPr>
-        <w:t xml:space="preserve">” </w:t>
-      </w:r>
-      <w:r>
-        <w:rPr>
-          <w:lang w:val="en-US"/>
-        </w:rPr>
-        <w:t xml:space="preserve">for example </w:t>
-      </w:r>
-      <w:r>
-        <w:rPr>
-          <w:lang w:val="en-US"/>
-        </w:rPr>
-        <w:t>“</w:t>
-      </w:r>
-      <w:r>
-        <w:rPr>
-          <w:highlight w:val="yellow"/>
-          <w:lang w:val="en-US"/>
-        </w:rPr>
-        <w:t>CW#</w:t>
-      </w:r>
-      <w:r>
-        <w:rPr>
-          <w:highlight w:val="yellow"/>
-          <w:lang w:val="en-US"/>
-        </w:rPr>
-        <w:t>Test</w:t>
-      </w:r>
-      <w:r>
-        <w:rPr>
-          <w:highlight w:val="yellow"/>
-          <w:lang w:val="en-US"/>
-        </w:rPr>
-        <w:t>.txt#</w:t>
-      </w:r>
-      <w:r>
-        <w:rPr>
-          <w:highlight w:val="yellow"/>
-          <w:lang w:val="en-US"/>
-        </w:rPr>
-        <w:t>28</w:t>
-      </w:r>
-      <w:r>
-        <w:rPr>
-          <w:highlight w:val="yellow"/>
-          <w:lang w:val="en-US"/>
-        </w:rPr>
-        <w:t>/0</w:t>
-      </w:r>
-      <w:r>
-        <w:rPr>
-          <w:highlight w:val="yellow"/>
-          <w:lang w:val="en-US"/>
-        </w:rPr>
-        <w:t>8</w:t>
-      </w:r>
-      <w:r>
-        <w:rPr>
-          <w:highlight w:val="yellow"/>
-          <w:lang w:val="en-US"/>
-        </w:rPr>
-        <w:t>/</w:t>
-      </w:r>
-      <w:r>
-        <w:rPr>
-          <w:highlight w:val="yellow"/>
-          <w:lang w:val="en-US"/>
-        </w:rPr>
-        <w:t>2023</w:t>
-      </w:r>
-      <w:r>
-        <w:rPr>
-          <w:highlight w:val="yellow"/>
-          <w:lang w:val="en-US"/>
-        </w:rPr>
-        <w:t>#</w:t>
-      </w:r>
-      <w:r>
-        <w:rPr>
-          <w:highlight w:val="yellow"/>
-          <w:lang w:val="en-US"/>
-        </w:rPr>
-        <w:t>Stellenbosch</w:t>
-      </w:r>
-      <w:r>
-        <w:rPr>
-          <w:highlight w:val="yellow"/>
-          <w:lang w:val="en-US"/>
-        </w:rPr>
-        <w:t>#4#360#</w:t>
-      </w:r>
-      <w:r>
-        <w:rPr>
-          <w:lang w:val="en-US"/>
-        </w:rPr>
-        <w:t>”</w:t>
-      </w:r>
-    </w:p>
-    <w:p>
-      <w:pPr>
-        <w:rPr>
-          <w:lang w:val="en-US"/>
-        </w:rPr>
-      </w:pPr>
-      <w:r>
-        <w:rPr>
-          <w:lang w:val="en-US"/>
-        </w:rPr>
-        <w:t>Press the “Pull Config” button to retrieve the current configuration from the ESP</w:t>
-      </w:r>
-      <w:r>
-        <w:rPr>
-          <w:lang w:val="en-US"/>
-        </w:rPr>
-        <w:t>.</w:t>
-      </w:r>
-    </w:p>
-    <w:p>
-      <w:pPr>
-        <w:rPr>
-          <w:lang w:val="en-US"/>
-        </w:rPr>
-      </w:pPr>
-      <w:r>
-        <w:rPr>
-          <w:lang w:val="en-US"/>
-        </w:rPr>
-        <w:t>UART from GUI to ESP: “CR#”.</w:t>
-      </w:r>
-    </w:p>
-    <w:p>
-      <w:pPr>
-        <w:rPr>
-          <w:lang w:val="en-US"/>
-        </w:rPr>
-      </w:pPr>
-      <w:r>
-        <w:rPr>
-          <w:lang w:val="en-US"/>
-        </w:rPr>
-        <w:t>UART form ESP to GUI: “</w:t>
-      </w:r>
-      <w:proofErr w:type="spellStart"/>
-      <w:r>
-        <w:rPr>
-          <w:lang w:val="en-US"/>
-        </w:rPr>
-        <w:t>CW#FileName#Date#Location#SampleCount#Interval</w:t>
-      </w:r>
-      <w:proofErr w:type="spellEnd"/>
-      <w:r>
-        <w:rPr>
-          <w:lang w:val="en-US"/>
-        </w:rPr>
-        <w:t>#” for example “</w:t>
-      </w:r>
-      <w:r>
-        <w:rPr>
-          <w:highlight w:val="yellow"/>
-          <w:lang w:val="en-US"/>
-        </w:rPr>
-        <w:t>CW#</w:t>
-      </w:r>
-      <w:r>
-        <w:rPr>
-          <w:highlight w:val="yellow"/>
-          <w:lang w:val="en-US"/>
-        </w:rPr>
-        <w:t>Test</w:t>
-      </w:r>
-      <w:r>
-        <w:rPr>
-          <w:highlight w:val="yellow"/>
-          <w:lang w:val="en-US"/>
-        </w:rPr>
-        <w:t>.txt#</w:t>
-      </w:r>
-      <w:r>
-        <w:rPr>
-          <w:highlight w:val="yellow"/>
-          <w:lang w:val="en-US"/>
-        </w:rPr>
-        <w:t>28</w:t>
-      </w:r>
-      <w:r>
-        <w:rPr>
-          <w:highlight w:val="yellow"/>
-          <w:lang w:val="en-US"/>
-        </w:rPr>
-        <w:t>/0</w:t>
-      </w:r>
-      <w:r>
-        <w:rPr>
-          <w:highlight w:val="yellow"/>
-          <w:lang w:val="en-US"/>
-        </w:rPr>
-        <w:t>8</w:t>
-      </w:r>
-      <w:r>
-        <w:rPr>
-          <w:highlight w:val="yellow"/>
-          <w:lang w:val="en-US"/>
-        </w:rPr>
-        <w:t>/</w:t>
-      </w:r>
-      <w:r>
-        <w:rPr>
-          <w:highlight w:val="yellow"/>
-          <w:lang w:val="en-US"/>
-        </w:rPr>
-        <w:t>2023</w:t>
-      </w:r>
-      <w:r>
-        <w:rPr>
-          <w:highlight w:val="yellow"/>
-          <w:lang w:val="en-US"/>
-        </w:rPr>
-        <w:t>#</w:t>
-      </w:r>
-      <w:r>
-        <w:rPr>
-          <w:highlight w:val="yellow"/>
-          <w:lang w:val="en-US"/>
-        </w:rPr>
-        <w:t>Stellenbosch</w:t>
-      </w:r>
-      <w:r>
-        <w:rPr>
-          <w:highlight w:val="yellow"/>
-          <w:lang w:val="en-US"/>
-        </w:rPr>
-        <w:t>#4#360#</w:t>
-      </w:r>
-      <w:r>
-        <w:rPr>
-          <w:lang w:val="en-US"/>
-        </w:rPr>
-        <w:t>”</w:t>
-      </w:r>
-    </w:p>
-    <w:p>
-      <w:pPr>
-        <w:rPr>
-          <w:lang w:val="en-US"/>
-        </w:rPr>
-      </w:pPr>
-      <w:r>
-        <w:rPr>
-          <w:lang w:val="en-US"/>
-        </w:rPr>
-        <w:t>To restore the default configurations, press the “Restore button”.</w:t>
-      </w:r>
-    </w:p>
-    <w:p>
-      <w:pPr>
-        <w:rPr>
-          <w:lang w:val="en-US"/>
-        </w:rPr>
-      </w:pPr>
-      <w:r>
-        <w:rPr>
-          <w:lang w:val="en-US"/>
-        </w:rPr>
-        <w:t>To save the current configurations, press the "Save” button.</w:t>
-      </w:r>
-    </w:p>
-    <w:p>
-      <w:pPr>
-        <w:rPr>
-          <w:lang w:val="en-US"/>
-        </w:rPr>
-      </w:pPr>
-      <w:r>
-        <w:rPr>
-          <w:lang w:val="en-US"/>
-        </w:rPr>
-        <w:t>UART from GUI to ESP: “</w:t>
-      </w:r>
-      <w:proofErr w:type="spellStart"/>
-      <w:r>
-        <w:rPr>
-          <w:lang w:val="en-US"/>
-        </w:rPr>
         <w:t>CS</w:t>
       </w:r>
       <w:r>
         <w:rPr>
           <w:lang w:val="en-US"/>
         </w:rPr>
-        <w:t>#</w:t>
-      </w:r>
-      <w:r>
-        <w:rPr>
-          <w:lang w:val="en-US"/>
-        </w:rPr>
-        <w:t>FileName#Date#Location#SampleCount#Interval</w:t>
+        <w:t>#FileName#Date#Location#SampleCount#Interval</w:t>
       </w:r>
       <w:proofErr w:type="spellEnd"/>
       <w:r>
@@ -1797,7 +2255,7 @@
   <w:style w:type="paragraph" w:default="1" w:styleId="Normal">
     <w:name w:val="Normal"/>
     <w:qFormat/>
-    <w:rsid w:val="00D0745D"/>
+    <w:rsid w:val="00FE7E1F"/>
   </w:style>
   <w:style w:type="paragraph" w:styleId="Heading1">
     <w:name w:val="heading 1"/>

</xml_diff>

<commit_message>
I see there is still a commit missing :(
</commit_message>
<xml_diff>
--- a/Commands for Termite.docx
+++ b/Commands for Termite.docx
@@ -738,10 +738,11 @@
           <w:highlight w:val="yellow"/>
           <w:lang w:val="en-US"/>
         </w:rPr>
-        <w:t>MW#2023/08/22 16:42#100%#Mounted#16GB#1GB#1%#8#1#</w:t>
-      </w:r>
-      <w:r>
-        <w:rPr>
+        <w:t>MW#2023/09/03 18:57#N/A#Mounted#16GB#1GB#6.25%#25.68#102.98#</w:t>
+      </w:r>
+      <w:r>
+        <w:rPr>
+          <w:highlight w:val="yellow"/>
           <w:lang w:val="en-US"/>
         </w:rPr>
         <w:t>”</w:t>

</xml_diff>